<commit_message>
custom length and age plots paneled
</commit_message>
<xml_diff>
--- a/Sablefish comments JDH.docx
+++ b/Sablefish comments JDH.docx
@@ -20,6 +20,47 @@
           <w:szCs w:val="24"/>
         </w:rPr>
         <w:t>There is a huge amount of space between paragraphs and sections:</w:t>
+      </w:r>
+      <w:r>
+        <w:rPr>
+          <w:rFonts w:ascii="Copperplate Gothic Bold" w:eastAsia="Times New Roman" w:hAnsi="Copperplate Gothic Bold" w:cs="Times New Roman"/>
+          <w:color w:val="E20000"/>
+          <w:sz w:val="24"/>
+          <w:szCs w:val="24"/>
+        </w:rPr>
+        <w:t xml:space="preserve"> </w:t>
+      </w:r>
+      <w:r>
+        <w:rPr>
+          <w:rFonts w:ascii="Copperplate Gothic Bold" w:eastAsia="Times New Roman" w:hAnsi="Copperplate Gothic Bold" w:cs="Times New Roman"/>
+          <w:color w:val="E20000"/>
+          <w:sz w:val="24"/>
+          <w:szCs w:val="24"/>
+          <w:highlight w:val="yellow"/>
+        </w:rPr>
+        <w:t xml:space="preserve">This is also a latex thing I </w:t>
+      </w:r>
+      <w:proofErr w:type="gramStart"/>
+      <w:r>
+        <w:rPr>
+          <w:rFonts w:ascii="Copperplate Gothic Bold" w:eastAsia="Times New Roman" w:hAnsi="Copperplate Gothic Bold" w:cs="Times New Roman"/>
+          <w:color w:val="E20000"/>
+          <w:sz w:val="24"/>
+          <w:szCs w:val="24"/>
+          <w:highlight w:val="yellow"/>
+        </w:rPr>
+        <w:t>can’t</w:t>
+      </w:r>
+      <w:proofErr w:type="gramEnd"/>
+      <w:r>
+        <w:rPr>
+          <w:rFonts w:ascii="Copperplate Gothic Bold" w:eastAsia="Times New Roman" w:hAnsi="Copperplate Gothic Bold" w:cs="Times New Roman"/>
+          <w:color w:val="E20000"/>
+          <w:sz w:val="24"/>
+          <w:szCs w:val="24"/>
+          <w:highlight w:val="yellow"/>
+        </w:rPr>
+        <w:t xml:space="preserve"> change.</w:t>
       </w:r>
     </w:p>
     <w:p>
@@ -111,6 +152,47 @@
         </w:rPr>
         <w:t>So, this is saying that around 2013-14, there was as much survey biomass south of 36as the entire coast north of there?</w:t>
       </w:r>
+      <w:r>
+        <w:rPr>
+          <w:rFonts w:ascii="Copperplate Gothic Bold" w:eastAsia="Times New Roman" w:hAnsi="Copperplate Gothic Bold" w:cs="Times New Roman"/>
+          <w:color w:val="FF0000"/>
+          <w:sz w:val="24"/>
+          <w:szCs w:val="24"/>
+        </w:rPr>
+        <w:t xml:space="preserve"> </w:t>
+      </w:r>
+      <w:r>
+        <w:rPr>
+          <w:rFonts w:ascii="Copperplate Gothic Bold" w:eastAsia="Times New Roman" w:hAnsi="Copperplate Gothic Bold" w:cs="Times New Roman"/>
+          <w:color w:val="FF0000"/>
+          <w:sz w:val="24"/>
+          <w:szCs w:val="24"/>
+          <w:highlight w:val="yellow"/>
+        </w:rPr>
+        <w:t xml:space="preserve">This was a coding error and </w:t>
+      </w:r>
+      <w:proofErr w:type="gramStart"/>
+      <w:r>
+        <w:rPr>
+          <w:rFonts w:ascii="Copperplate Gothic Bold" w:eastAsia="Times New Roman" w:hAnsi="Copperplate Gothic Bold" w:cs="Times New Roman"/>
+          <w:color w:val="FF0000"/>
+          <w:sz w:val="24"/>
+          <w:szCs w:val="24"/>
+          <w:highlight w:val="yellow"/>
+        </w:rPr>
+        <w:t>doesn’t</w:t>
+      </w:r>
+      <w:proofErr w:type="gramEnd"/>
+      <w:r>
+        <w:rPr>
+          <w:rFonts w:ascii="Copperplate Gothic Bold" w:eastAsia="Times New Roman" w:hAnsi="Copperplate Gothic Bold" w:cs="Times New Roman"/>
+          <w:color w:val="FF0000"/>
+          <w:sz w:val="24"/>
+          <w:szCs w:val="24"/>
+          <w:highlight w:val="yellow"/>
+        </w:rPr>
+        <w:t xml:space="preserve"> affect our used index. Updated the plot and ratios more in keeping with 3:1.</w:t>
+      </w:r>
     </w:p>
     <w:p>
       <w:pPr>
@@ -135,6 +217,7 @@
         <w:rPr>
           <w:noProof/>
         </w:rPr>
+        <w:lastRenderedPageBreak/>
         <w:drawing>
           <wp:inline distT="0" distB="0" distL="0" distR="0" wp14:anchorId="2791499D" wp14:editId="64958433">
             <wp:extent cx="4700756" cy="2978150"/>
@@ -199,8 +282,26 @@
           <w:sz w:val="24"/>
           <w:szCs w:val="24"/>
         </w:rPr>
-        <w:lastRenderedPageBreak/>
         <w:t>Putting 17 of these on a single page pretty much removes any opportunity to discern anything.</w:t>
+      </w:r>
+      <w:r>
+        <w:rPr>
+          <w:rFonts w:ascii="Copperplate Gothic Bold" w:eastAsia="Times New Roman" w:hAnsi="Copperplate Gothic Bold" w:cs="Times New Roman"/>
+          <w:color w:val="FF0000"/>
+          <w:sz w:val="24"/>
+          <w:szCs w:val="24"/>
+        </w:rPr>
+        <w:t xml:space="preserve"> </w:t>
+      </w:r>
+      <w:r>
+        <w:rPr>
+          <w:rFonts w:ascii="Copperplate Gothic Bold" w:eastAsia="Times New Roman" w:hAnsi="Copperplate Gothic Bold" w:cs="Times New Roman"/>
+          <w:color w:val="FF0000"/>
+          <w:sz w:val="24"/>
+          <w:szCs w:val="24"/>
+          <w:highlight w:val="yellow"/>
+        </w:rPr>
+        <w:t>LEE QI ON THIS</w:t>
       </w:r>
     </w:p>
     <w:p>
@@ -321,6 +422,37 @@
         </w:rPr>
         <w:t>utting 17 of these on a single page pretty much removes any opportunity to discern anything.</w:t>
       </w:r>
+      <w:r>
+        <w:rPr>
+          <w:rFonts w:ascii="Copperplate Gothic Bold" w:eastAsia="Times New Roman" w:hAnsi="Copperplate Gothic Bold" w:cs="Times New Roman"/>
+          <w:color w:val="FF0000"/>
+          <w:sz w:val="24"/>
+          <w:szCs w:val="24"/>
+          <w:highlight w:val="yellow"/>
+        </w:rPr>
+        <w:t xml:space="preserve"> </w:t>
+      </w:r>
+      <w:r>
+        <w:rPr>
+          <w:rFonts w:ascii="Copperplate Gothic Bold" w:eastAsia="Times New Roman" w:hAnsi="Copperplate Gothic Bold" w:cs="Times New Roman"/>
+          <w:color w:val="FF0000"/>
+          <w:sz w:val="24"/>
+          <w:szCs w:val="24"/>
+          <w:highlight w:val="yellow"/>
+        </w:rPr>
+        <w:t>LEE QI ON THIS</w:t>
+      </w:r>
+    </w:p>
+    <w:p>
+      <w:pPr>
+        <w:spacing w:after="0" w:line="240" w:lineRule="auto"/>
+        <w:rPr>
+          <w:rFonts w:ascii="Copperplate Gothic Bold" w:eastAsia="Times New Roman" w:hAnsi="Copperplate Gothic Bold" w:cs="Times New Roman"/>
+          <w:color w:val="FF0000"/>
+          <w:sz w:val="24"/>
+          <w:szCs w:val="24"/>
+        </w:rPr>
+      </w:pPr>
     </w:p>
     <w:p>
       <w:pPr>
@@ -345,6 +477,7 @@
         <w:rPr>
           <w:noProof/>
         </w:rPr>
+        <w:lastRenderedPageBreak/>
         <w:drawing>
           <wp:inline distT="0" distB="0" distL="0" distR="0" wp14:anchorId="76968937" wp14:editId="29425067">
             <wp:extent cx="5943600" cy="2082165"/>
@@ -458,7 +591,6 @@
           <w:szCs w:val="24"/>
         </w:rPr>
       </w:pPr>
-      <w:proofErr w:type="spellStart"/>
       <w:r>
         <w:rPr>
           <w:rFonts w:ascii="Copperplate Gothic Bold" w:eastAsia="Times New Roman" w:hAnsi="Copperplate Gothic Bold" w:cs="Times New Roman"/>
@@ -467,17 +599,48 @@
           <w:szCs w:val="24"/>
         </w:rPr>
         <w:lastRenderedPageBreak/>
-        <w:t>LiThe</w:t>
-      </w:r>
-      <w:proofErr w:type="spellEnd"/>
-      <w:r>
-        <w:rPr>
-          <w:rFonts w:ascii="Copperplate Gothic Bold" w:eastAsia="Times New Roman" w:hAnsi="Copperplate Gothic Bold" w:cs="Times New Roman"/>
-          <w:color w:val="FF0000"/>
-          <w:sz w:val="24"/>
-          <w:szCs w:val="24"/>
-        </w:rPr>
-        <w:t xml:space="preserve"> label above this lower panel should probably be ‘by survey’ not ‘by fleet’, to reduce confusion.</w:t>
+        <w:t>The label above this lower panel should probably be ‘by survey’ not ‘by fleet’, to reduce confusion.</w:t>
+      </w:r>
+      <w:r>
+        <w:rPr>
+          <w:rFonts w:ascii="Copperplate Gothic Bold" w:eastAsia="Times New Roman" w:hAnsi="Copperplate Gothic Bold" w:cs="Times New Roman"/>
+          <w:color w:val="FF0000"/>
+          <w:sz w:val="24"/>
+          <w:szCs w:val="24"/>
+        </w:rPr>
+        <w:t xml:space="preserve"> </w:t>
+      </w:r>
+      <w:r>
+        <w:rPr>
+          <w:rFonts w:ascii="Copperplate Gothic Bold" w:eastAsia="Times New Roman" w:hAnsi="Copperplate Gothic Bold" w:cs="Times New Roman"/>
+          <w:color w:val="FF0000"/>
+          <w:sz w:val="24"/>
+          <w:szCs w:val="24"/>
+          <w:highlight w:val="yellow"/>
+        </w:rPr>
+        <w:t xml:space="preserve">This is an r4ss default which </w:t>
+      </w:r>
+      <w:proofErr w:type="gramStart"/>
+      <w:r>
+        <w:rPr>
+          <w:rFonts w:ascii="Copperplate Gothic Bold" w:eastAsia="Times New Roman" w:hAnsi="Copperplate Gothic Bold" w:cs="Times New Roman"/>
+          <w:color w:val="FF0000"/>
+          <w:sz w:val="24"/>
+          <w:szCs w:val="24"/>
+          <w:highlight w:val="yellow"/>
+        </w:rPr>
+        <w:t>can’t</w:t>
+      </w:r>
+      <w:proofErr w:type="gramEnd"/>
+      <w:r>
+        <w:rPr>
+          <w:rFonts w:ascii="Copperplate Gothic Bold" w:eastAsia="Times New Roman" w:hAnsi="Copperplate Gothic Bold" w:cs="Times New Roman"/>
+          <w:color w:val="FF0000"/>
+          <w:sz w:val="24"/>
+          <w:szCs w:val="24"/>
+          <w:highlight w:val="yellow"/>
+        </w:rPr>
+        <w:t xml:space="preserve"> be overwritten. I simply removed the title and folks will depend on caption.</w:t>
       </w:r>
     </w:p>
     <w:p>
@@ -605,6 +768,15 @@
         </w:rPr>
         <w:t xml:space="preserve"> Figure 44a, 44b…</w:t>
       </w:r>
+      <w:r>
+        <w:rPr>
+          <w:rFonts w:ascii="Copperplate Gothic Bold" w:eastAsia="Times New Roman" w:hAnsi="Copperplate Gothic Bold" w:cs="Times New Roman"/>
+          <w:color w:val="FF0000"/>
+          <w:sz w:val="24"/>
+          <w:szCs w:val="24"/>
+        </w:rPr>
+        <w:t xml:space="preserve"> </w:t>
+      </w:r>
     </w:p>
     <w:p>
       <w:pPr>
@@ -719,6 +891,16 @@
           <w:szCs w:val="24"/>
         </w:rPr>
       </w:pPr>
+      <w:r>
+        <w:rPr>
+          <w:rFonts w:ascii="Copperplate Gothic Bold" w:eastAsia="Times New Roman" w:hAnsi="Copperplate Gothic Bold" w:cs="Times New Roman"/>
+          <w:color w:val="FF0000"/>
+          <w:sz w:val="24"/>
+          <w:szCs w:val="24"/>
+          <w:highlight w:val="yellow"/>
+        </w:rPr>
+        <w:t>LATEX FORCES LABELS OF 45, 46. CHANGED TO SIMPLY FIG 44 CONTD.</w:t>
+      </w:r>
     </w:p>
     <w:p>
       <w:pPr>
@@ -777,7 +959,26 @@
           <w:sz w:val="24"/>
           <w:szCs w:val="24"/>
         </w:rPr>
-        <w:t xml:space="preserve"> data. </w:t>
+        <w:t xml:space="preserve"> data</w:t>
+      </w:r>
+      <w:r>
+        <w:rPr>
+          <w:rFonts w:ascii="Copperplate Gothic Bold" w:eastAsia="Times New Roman" w:hAnsi="Copperplate Gothic Bold" w:cs="Times New Roman"/>
+          <w:color w:val="FF0000"/>
+          <w:sz w:val="24"/>
+          <w:szCs w:val="24"/>
+        </w:rPr>
+        <w:t xml:space="preserve">. </w:t>
+      </w:r>
+      <w:r>
+        <w:rPr>
+          <w:rFonts w:ascii="Copperplate Gothic Bold" w:eastAsia="Times New Roman" w:hAnsi="Copperplate Gothic Bold" w:cs="Times New Roman"/>
+          <w:color w:val="FF0000"/>
+          <w:sz w:val="24"/>
+          <w:szCs w:val="24"/>
+          <w:highlight w:val="yellow"/>
+        </w:rPr>
+        <w:t>ADDED AS TABLE 13.</w:t>
       </w:r>
     </w:p>
     <w:p>
@@ -946,7 +1147,36 @@
           <w:sz w:val="24"/>
           <w:szCs w:val="24"/>
         </w:rPr>
-        <w:t>Also, I didn’t see any discussion about whether there was any impact of these data on the estimation of the most recent recruit classes, where there is typically less data to inform strength. (and especially this year</w:t>
+        <w:t>*</w:t>
+      </w:r>
+      <w:r>
+        <w:rPr>
+          <w:rFonts w:ascii="Copperplate Gothic Bold" w:eastAsia="Times New Roman" w:hAnsi="Copperplate Gothic Bold" w:cs="Times New Roman"/>
+          <w:color w:val="FF0000"/>
+          <w:sz w:val="24"/>
+          <w:szCs w:val="24"/>
+        </w:rPr>
+        <w:t xml:space="preserve">Also, I </w:t>
+      </w:r>
+      <w:proofErr w:type="gramStart"/>
+      <w:r>
+        <w:rPr>
+          <w:rFonts w:ascii="Copperplate Gothic Bold" w:eastAsia="Times New Roman" w:hAnsi="Copperplate Gothic Bold" w:cs="Times New Roman"/>
+          <w:color w:val="FF0000"/>
+          <w:sz w:val="24"/>
+          <w:szCs w:val="24"/>
+        </w:rPr>
+        <w:t>didn’t</w:t>
+      </w:r>
+      <w:proofErr w:type="gramEnd"/>
+      <w:r>
+        <w:rPr>
+          <w:rFonts w:ascii="Copperplate Gothic Bold" w:eastAsia="Times New Roman" w:hAnsi="Copperplate Gothic Bold" w:cs="Times New Roman"/>
+          <w:color w:val="FF0000"/>
+          <w:sz w:val="24"/>
+          <w:szCs w:val="24"/>
+        </w:rPr>
+        <w:t xml:space="preserve"> see any discussion about whether there was any impact of these data on the estimation of the most recent recruit classes, where there is typically less data to inform strength. (and especially this year</w:t>
       </w:r>
       <w:r>
         <w:rPr>
@@ -975,6 +1205,99 @@
         </w:rPr>
         <w:t xml:space="preserve"> survey data is reduced)</w:t>
       </w:r>
+      <w:r>
+        <w:rPr>
+          <w:rFonts w:ascii="Copperplate Gothic Bold" w:eastAsia="Times New Roman" w:hAnsi="Copperplate Gothic Bold" w:cs="Times New Roman"/>
+          <w:color w:val="FF0000"/>
+          <w:sz w:val="24"/>
+          <w:szCs w:val="24"/>
+        </w:rPr>
+        <w:t xml:space="preserve"> </w:t>
+      </w:r>
+      <w:r>
+        <w:rPr>
+          <w:rFonts w:ascii="Copperplate Gothic Bold" w:eastAsia="Times New Roman" w:hAnsi="Copperplate Gothic Bold" w:cs="Times New Roman"/>
+          <w:color w:val="FF0000"/>
+          <w:sz w:val="24"/>
+          <w:szCs w:val="24"/>
+          <w:highlight w:val="yellow"/>
+        </w:rPr>
+        <w:t xml:space="preserve">good point; added sensitivity which drops </w:t>
+      </w:r>
+      <w:proofErr w:type="spellStart"/>
+      <w:r>
+        <w:rPr>
+          <w:rFonts w:ascii="Copperplate Gothic Bold" w:eastAsia="Times New Roman" w:hAnsi="Copperplate Gothic Bold" w:cs="Times New Roman"/>
+          <w:color w:val="FF0000"/>
+          <w:sz w:val="24"/>
+          <w:szCs w:val="24"/>
+          <w:highlight w:val="yellow"/>
+        </w:rPr>
+        <w:t>ssh</w:t>
+      </w:r>
+      <w:proofErr w:type="spellEnd"/>
+      <w:r>
+        <w:rPr>
+          <w:rFonts w:ascii="Copperplate Gothic Bold" w:eastAsia="Times New Roman" w:hAnsi="Copperplate Gothic Bold" w:cs="Times New Roman"/>
+          <w:color w:val="FF0000"/>
+          <w:sz w:val="24"/>
+          <w:szCs w:val="24"/>
+          <w:highlight w:val="yellow"/>
+        </w:rPr>
+        <w:t xml:space="preserve"> data; this </w:t>
+      </w:r>
+      <w:proofErr w:type="gramStart"/>
+      <w:r>
+        <w:rPr>
+          <w:rFonts w:ascii="Copperplate Gothic Bold" w:eastAsia="Times New Roman" w:hAnsi="Copperplate Gothic Bold" w:cs="Times New Roman"/>
+          <w:color w:val="FF0000"/>
+          <w:sz w:val="24"/>
+          <w:szCs w:val="24"/>
+          <w:highlight w:val="yellow"/>
+        </w:rPr>
+        <w:t>doesn’t</w:t>
+      </w:r>
+      <w:proofErr w:type="gramEnd"/>
+      <w:r>
+        <w:rPr>
+          <w:rFonts w:ascii="Copperplate Gothic Bold" w:eastAsia="Times New Roman" w:hAnsi="Copperplate Gothic Bold" w:cs="Times New Roman"/>
+          <w:color w:val="FF0000"/>
+          <w:sz w:val="24"/>
+          <w:szCs w:val="24"/>
+          <w:highlight w:val="yellow"/>
+        </w:rPr>
+        <w:t xml:space="preserve"> change the recruit boom just shifts it a few years out</w:t>
+      </w:r>
+      <w:r>
+        <w:rPr>
+          <w:rFonts w:ascii="Copperplate Gothic Bold" w:eastAsia="Times New Roman" w:hAnsi="Copperplate Gothic Bold" w:cs="Times New Roman"/>
+          <w:color w:val="FF0000"/>
+          <w:sz w:val="24"/>
+          <w:szCs w:val="24"/>
+        </w:rPr>
+        <w:t xml:space="preserve">. </w:t>
+      </w:r>
+      <w:r>
+        <w:rPr>
+          <w:rFonts w:ascii="Copperplate Gothic Bold" w:eastAsia="Times New Roman" w:hAnsi="Copperplate Gothic Bold" w:cs="Times New Roman"/>
+          <w:color w:val="FF0000"/>
+          <w:sz w:val="24"/>
+          <w:szCs w:val="24"/>
+          <w:highlight w:val="yellow"/>
+        </w:rPr>
+        <w:t>Added discussion of this and figure to sensitivity list.</w:t>
+      </w:r>
+    </w:p>
+    <w:p>
+      <w:pPr>
+        <w:spacing w:after="0" w:line="240" w:lineRule="auto"/>
+        <w:rPr>
+          <w:rFonts w:ascii="Copperplate Gothic Bold" w:eastAsia="Times New Roman" w:hAnsi="Copperplate Gothic Bold" w:cs="Times New Roman"/>
+          <w:color w:val="FF0000"/>
+          <w:sz w:val="24"/>
+          <w:szCs w:val="24"/>
+        </w:rPr>
+      </w:pPr>
     </w:p>
     <w:p>
       <w:pPr>
@@ -1053,30 +1376,124 @@
           <w:sz w:val="24"/>
           <w:szCs w:val="24"/>
         </w:rPr>
-        <w:t xml:space="preserve"> that the confidence bounds on the 2019 survey index value didn’t seem to increase much.  Do you think that is mainly a function of the fact that we encounter sablefish in such a high % of hauls?</w:t>
-      </w:r>
-    </w:p>
-    <w:p>
-      <w:pPr>
-        <w:spacing w:after="0" w:line="240" w:lineRule="auto"/>
-        <w:rPr>
-          <w:rFonts w:ascii="Copperplate Gothic Bold" w:eastAsia="Times New Roman" w:hAnsi="Copperplate Gothic Bold" w:cs="Times New Roman"/>
-          <w:color w:val="FF0000"/>
-          <w:sz w:val="24"/>
-          <w:szCs w:val="24"/>
-        </w:rPr>
-      </w:pPr>
-    </w:p>
-    <w:p>
-      <w:pPr>
-        <w:spacing w:after="0" w:line="240" w:lineRule="auto"/>
-        <w:rPr>
-          <w:rFonts w:ascii="Copperplate Gothic Bold" w:eastAsia="Times New Roman" w:hAnsi="Copperplate Gothic Bold" w:cs="Times New Roman"/>
-          <w:color w:val="FF0000"/>
-          <w:sz w:val="24"/>
-          <w:szCs w:val="24"/>
-        </w:rPr>
-      </w:pPr>
+        <w:t xml:space="preserve"> that the confidence bounds on the 2019 survey index value didn’t seem to increase much.  Do you </w:t>
+      </w:r>
+      <w:r>
+        <w:rPr>
+          <w:rFonts w:ascii="Copperplate Gothic Bold" w:eastAsia="Times New Roman" w:hAnsi="Copperplate Gothic Bold" w:cs="Times New Roman"/>
+          <w:color w:val="FF0000"/>
+          <w:sz w:val="24"/>
+          <w:szCs w:val="24"/>
+        </w:rPr>
+        <w:lastRenderedPageBreak/>
+        <w:t>think that is mainly a function of the fact that we encounter sablefish in such a high % of hauls?</w:t>
+      </w:r>
+    </w:p>
+    <w:p>
+      <w:pPr>
+        <w:spacing w:after="0" w:line="240" w:lineRule="auto"/>
+        <w:rPr>
+          <w:rFonts w:ascii="Copperplate Gothic Bold" w:eastAsia="Times New Roman" w:hAnsi="Copperplate Gothic Bold" w:cs="Times New Roman"/>
+          <w:color w:val="FF0000"/>
+          <w:sz w:val="24"/>
+          <w:szCs w:val="24"/>
+        </w:rPr>
+      </w:pPr>
+    </w:p>
+    <w:p>
+      <w:pPr>
+        <w:spacing w:after="0" w:line="240" w:lineRule="auto"/>
+        <w:rPr>
+          <w:rFonts w:ascii="Copperplate Gothic Bold" w:eastAsia="Times New Roman" w:hAnsi="Copperplate Gothic Bold" w:cs="Times New Roman"/>
+          <w:color w:val="FF0000"/>
+          <w:sz w:val="24"/>
+          <w:szCs w:val="24"/>
+        </w:rPr>
+      </w:pPr>
+      <w:r>
+        <w:rPr>
+          <w:rFonts w:ascii="Copperplate Gothic Bold" w:eastAsia="Times New Roman" w:hAnsi="Copperplate Gothic Bold" w:cs="Times New Roman"/>
+          <w:color w:val="FF0000"/>
+          <w:sz w:val="24"/>
+          <w:szCs w:val="24"/>
+          <w:highlight w:val="yellow"/>
+        </w:rPr>
+        <w:t xml:space="preserve">Added text to NWCBO survey description: </w:t>
+      </w:r>
+      <w:r>
+        <w:rPr>
+          <w:rFonts w:ascii="Copperplate Gothic Bold" w:eastAsia="Times New Roman" w:hAnsi="Copperplate Gothic Bold" w:cs="Times New Roman"/>
+          <w:color w:val="FF0000"/>
+          <w:sz w:val="24"/>
+          <w:szCs w:val="24"/>
+          <w:highlight w:val="yellow"/>
+        </w:rPr>
+        <w:t xml:space="preserve">The WCGBT Survey encounters </w:t>
+      </w:r>
+      <w:r>
+        <w:rPr>
+          <w:rFonts w:ascii="Copperplate Gothic Bold" w:eastAsia="Times New Roman" w:hAnsi="Copperplate Gothic Bold" w:cs="Times New Roman"/>
+          <w:color w:val="FF0000"/>
+          <w:sz w:val="24"/>
+          <w:szCs w:val="24"/>
+          <w:highlight w:val="yellow"/>
+        </w:rPr>
+        <w:t>sablefish</w:t>
+      </w:r>
+      <w:r>
+        <w:rPr>
+          <w:rFonts w:ascii="Copperplate Gothic Bold" w:eastAsia="Times New Roman" w:hAnsi="Copperplate Gothic Bold" w:cs="Times New Roman"/>
+          <w:color w:val="FF0000"/>
+          <w:sz w:val="24"/>
+          <w:szCs w:val="24"/>
+          <w:highlight w:val="yellow"/>
+        </w:rPr>
+        <w:t xml:space="preserve"> in a high percentage of tows, which leads to confidence intervals which are relatively small and consistent year-to-year; this is the case for other </w:t>
+      </w:r>
+      <w:proofErr w:type="gramStart"/>
+      <w:r>
+        <w:rPr>
+          <w:rFonts w:ascii="Copperplate Gothic Bold" w:eastAsia="Times New Roman" w:hAnsi="Copperplate Gothic Bold" w:cs="Times New Roman"/>
+          <w:color w:val="FF0000"/>
+          <w:sz w:val="24"/>
+          <w:szCs w:val="24"/>
+          <w:highlight w:val="yellow"/>
+        </w:rPr>
+        <w:t>highly-encountered</w:t>
+      </w:r>
+      <w:proofErr w:type="gramEnd"/>
+      <w:r>
+        <w:rPr>
+          <w:rFonts w:ascii="Copperplate Gothic Bold" w:eastAsia="Times New Roman" w:hAnsi="Copperplate Gothic Bold" w:cs="Times New Roman"/>
+          <w:color w:val="FF0000"/>
+          <w:sz w:val="24"/>
+          <w:szCs w:val="24"/>
+          <w:highlight w:val="yellow"/>
+        </w:rPr>
+        <w:t xml:space="preserve"> species such as </w:t>
+      </w:r>
+      <w:proofErr w:type="spellStart"/>
+      <w:r>
+        <w:rPr>
+          <w:rFonts w:ascii="Copperplate Gothic Bold" w:eastAsia="Times New Roman" w:hAnsi="Copperplate Gothic Bold" w:cs="Times New Roman"/>
+          <w:color w:val="FF0000"/>
+          <w:sz w:val="24"/>
+          <w:szCs w:val="24"/>
+          <w:highlight w:val="yellow"/>
+        </w:rPr>
+        <w:t>Petrale</w:t>
+      </w:r>
+      <w:proofErr w:type="spellEnd"/>
+      <w:r>
+        <w:rPr>
+          <w:rFonts w:ascii="Copperplate Gothic Bold" w:eastAsia="Times New Roman" w:hAnsi="Copperplate Gothic Bold" w:cs="Times New Roman"/>
+          <w:color w:val="FF0000"/>
+          <w:sz w:val="24"/>
+          <w:szCs w:val="24"/>
+          <w:highlight w:val="yellow"/>
+        </w:rPr>
+        <w:t xml:space="preserve"> Sole.</w:t>
+      </w:r>
     </w:p>
     <w:p>
       <w:pPr>
@@ -1126,6 +1543,15 @@
           <w:szCs w:val="24"/>
         </w:rPr>
         <w:lastRenderedPageBreak/>
+        <w:t>*</w:t>
+      </w:r>
+      <w:r>
+        <w:rPr>
+          <w:rFonts w:ascii="Copperplate Gothic Bold" w:eastAsia="Times New Roman" w:hAnsi="Copperplate Gothic Bold" w:cs="Times New Roman"/>
+          <w:color w:val="FF0000"/>
+          <w:sz w:val="24"/>
+          <w:szCs w:val="24"/>
+        </w:rPr>
         <w:t xml:space="preserve">I am always worried when we start seeing weird recruitment spikes occurring around the time that the bias adjustment starts going into effect. </w:t>
       </w:r>
     </w:p>

</xml_diff>